<commit_message>
Add new Errors, update Userstory
</commit_message>
<xml_diff>
--- a/Fleamarket-Fehlerliste.docx
+++ b/Fleamarket-Fehlerliste.docx
@@ -1,6 +1,6 @@
 
 <file path=word/document.xml><?xml version="1.0" encoding="utf-8"?>
-<w:document xmlns:wpc="http://schemas.microsoft.com/office/word/2010/wordprocessingCanvas" xmlns:cx="http://schemas.microsoft.com/office/drawing/2014/chartex" xmlns:cx1="http://schemas.microsoft.com/office/drawing/2015/9/8/chartex" xmlns:cx2="http://schemas.microsoft.com/office/drawing/2015/10/21/chartex" xmlns:cx3="http://schemas.microsoft.com/office/drawing/2016/5/9/chartex" xmlns:cx4="http://schemas.microsoft.com/office/drawing/2016/5/10/chartex" xmlns:cx5="http://schemas.microsoft.com/office/drawing/2016/5/11/chartex" xmlns:cx6="http://schemas.microsoft.com/office/drawing/2016/5/12/chartex" xmlns:cx7="http://schemas.microsoft.com/office/drawing/2016/5/13/chartex" xmlns:cx8="http://schemas.microsoft.com/office/drawing/2016/5/14/chartex" xmlns:mc="http://schemas.openxmlformats.org/markup-compatibility/2006" xmlns:aink="http://schemas.microsoft.com/office/drawing/2016/ink" xmlns:am3d="http://schemas.microsoft.com/office/drawing/2017/model3d" xmlns:o="urn:schemas-microsoft-com:office:office" xmlns:oel="http://schemas.microsoft.com/office/2019/extlst" xmlns:r="http://schemas.openxmlformats.org/officeDocument/2006/relationships" xmlns:m="http://schemas.openxmlformats.org/officeDocument/2006/math" xmlns:v="urn:schemas-microsoft-com:vml" xmlns:wp14="http://schemas.microsoft.com/office/word/2010/wordprocessingDrawing" xmlns:wp="http://schemas.openxmlformats.org/drawingml/2006/wordprocessingDrawing" xmlns:w10="urn:schemas-microsoft-com:office:word" xmlns:w="http://schemas.openxmlformats.org/wordprocessingml/2006/main" xmlns:w14="http://schemas.microsoft.com/office/word/2010/wordml" xmlns:w15="http://schemas.microsoft.com/office/word/2012/wordml" xmlns:w16cex="http://schemas.microsoft.com/office/word/2018/wordml/cex" xmlns:w16cid="http://schemas.microsoft.com/office/word/2016/wordml/cid" xmlns:w16="http://schemas.microsoft.com/office/word/2018/wordml" xmlns:w16sdtdh="http://schemas.microsoft.com/office/word/2020/wordml/sdtdatahash" xmlns:w16se="http://schemas.microsoft.com/office/word/2015/wordml/symex" xmlns:wpg="http://schemas.microsoft.com/office/word/2010/wordprocessingGroup" xmlns:wpi="http://schemas.microsoft.com/office/word/2010/wordprocessingInk" xmlns:wne="http://schemas.microsoft.com/office/word/2006/wordml" xmlns:wps="http://schemas.microsoft.com/office/word/2010/wordprocessingShape" mc:Ignorable="w14 w15 w16se w16cid w16 w16cex w16sdtdh wp14">
+<w:document xmlns:wpc="http://schemas.microsoft.com/office/word/2010/wordprocessingCanvas" xmlns:cx="http://schemas.microsoft.com/office/drawing/2014/chartex" xmlns:cx1="http://schemas.microsoft.com/office/drawing/2015/9/8/chartex" xmlns:cx2="http://schemas.microsoft.com/office/drawing/2015/10/21/chartex" xmlns:cx3="http://schemas.microsoft.com/office/drawing/2016/5/9/chartex" xmlns:cx4="http://schemas.microsoft.com/office/drawing/2016/5/10/chartex" xmlns:cx5="http://schemas.microsoft.com/office/drawing/2016/5/11/chartex" xmlns:cx6="http://schemas.microsoft.com/office/drawing/2016/5/12/chartex" xmlns:cx7="http://schemas.microsoft.com/office/drawing/2016/5/13/chartex" xmlns:cx8="http://schemas.microsoft.com/office/drawing/2016/5/14/chartex" xmlns:mc="http://schemas.openxmlformats.org/markup-compatibility/2006" xmlns:aink="http://schemas.microsoft.com/office/drawing/2016/ink" xmlns:am3d="http://schemas.microsoft.com/office/drawing/2017/model3d" xmlns:o="urn:schemas-microsoft-com:office:office" xmlns:oel="http://schemas.microsoft.com/office/2019/extlst" xmlns:r="http://schemas.openxmlformats.org/officeDocument/2006/relationships" xmlns:m="http://schemas.openxmlformats.org/officeDocument/2006/math" xmlns:v="urn:schemas-microsoft-com:vml" xmlns:wp14="http://schemas.microsoft.com/office/word/2010/wordprocessingDrawing" xmlns:wp="http://schemas.openxmlformats.org/drawingml/2006/wordprocessingDrawing" xmlns:w10="urn:schemas-microsoft-com:office:word" xmlns:w="http://schemas.openxmlformats.org/wordprocessingml/2006/main" xmlns:w14="http://schemas.microsoft.com/office/word/2010/wordml" xmlns:w15="http://schemas.microsoft.com/office/word/2012/wordml" xmlns:w16cex="http://schemas.microsoft.com/office/word/2018/wordml/cex" xmlns:w16cid="http://schemas.microsoft.com/office/word/2016/wordml/cid" xmlns:w16="http://schemas.microsoft.com/office/word/2018/wordml" xmlns:w16du="http://schemas.microsoft.com/office/word/2023/wordml/word16du" xmlns:w16sdtdh="http://schemas.microsoft.com/office/word/2020/wordml/sdtdatahash" xmlns:w16se="http://schemas.microsoft.com/office/word/2015/wordml/symex" xmlns:wpg="http://schemas.microsoft.com/office/word/2010/wordprocessingGroup" xmlns:wpi="http://schemas.microsoft.com/office/word/2010/wordprocessingInk" xmlns:wne="http://schemas.microsoft.com/office/word/2006/wordml" xmlns:wps="http://schemas.microsoft.com/office/word/2010/wordprocessingShape" mc:Ignorable="w14 w15 w16se w16cid w16 w16cex w16sdtdh w16du wp14">
   <w:body>
     <w:p>
       <w:pPr>
@@ -13,7 +13,6 @@
           <w:szCs w:val="32"/>
         </w:rPr>
       </w:pPr>
-      <w:proofErr w:type="spellStart"/>
       <w:r>
         <w:rPr>
           <w:rFonts w:asciiTheme="minorBidi" w:hAnsiTheme="minorBidi"/>
@@ -22,19 +21,17 @@
           <w:sz w:val="32"/>
           <w:szCs w:val="32"/>
         </w:rPr>
-        <w:t>Fleamarket</w:t>
-      </w:r>
-      <w:proofErr w:type="spellEnd"/>
-      <w:r>
+        <w:t>Fleamarket - Fehlerliste</w:t>
+      </w:r>
+    </w:p>
+    <w:p>
+      <w:pPr>
         <w:rPr>
           <w:rFonts w:asciiTheme="minorBidi" w:hAnsiTheme="minorBidi"/>
           <w:b/>
           <w:bCs/>
-          <w:sz w:val="32"/>
-          <w:szCs w:val="32"/>
-        </w:rPr>
-        <w:t xml:space="preserve"> - Fehlerliste</w:t>
-      </w:r>
+        </w:rPr>
+      </w:pPr>
     </w:p>
     <w:p>
       <w:pPr>
@@ -44,27 +41,18 @@
           <w:bCs/>
         </w:rPr>
       </w:pPr>
-    </w:p>
-    <w:p>
-      <w:pPr>
+      <w:r>
         <w:rPr>
           <w:rFonts w:asciiTheme="minorBidi" w:hAnsiTheme="minorBidi"/>
           <w:b/>
           <w:bCs/>
         </w:rPr>
-      </w:pPr>
-      <w:r>
-        <w:rPr>
-          <w:rFonts w:asciiTheme="minorBidi" w:hAnsiTheme="minorBidi"/>
-          <w:b/>
-          <w:bCs/>
-        </w:rPr>
         <w:t>Startseite</w:t>
       </w:r>
     </w:p>
     <w:p>
       <w:pPr>
-        <w:pStyle w:val="Listenabsatz"/>
+        <w:pStyle w:val="ListParagraph"/>
         <w:numPr>
           <w:ilvl w:val="0"/>
           <w:numId w:val="2"/>
@@ -73,19 +61,11 @@
           <w:rFonts w:asciiTheme="minorBidi" w:hAnsiTheme="minorBidi"/>
         </w:rPr>
       </w:pPr>
-      <w:proofErr w:type="spellStart"/>
-      <w:r>
-        <w:rPr>
-          <w:rFonts w:asciiTheme="minorBidi" w:hAnsiTheme="minorBidi"/>
-        </w:rPr>
-        <w:t>Typo</w:t>
-      </w:r>
-      <w:proofErr w:type="spellEnd"/>
-      <w:r>
-        <w:rPr>
-          <w:rFonts w:asciiTheme="minorBidi" w:hAnsiTheme="minorBidi"/>
-        </w:rPr>
-        <w:t>: Willkommen mit einem m</w:t>
+      <w:r>
+        <w:rPr>
+          <w:rFonts w:asciiTheme="minorBidi" w:hAnsiTheme="minorBidi"/>
+        </w:rPr>
+        <w:t>Typo: Willkommen mit einem m</w:t>
       </w:r>
     </w:p>
     <w:p>
@@ -114,7 +94,7 @@
     </w:p>
     <w:p>
       <w:pPr>
-        <w:pStyle w:val="Listenabsatz"/>
+        <w:pStyle w:val="ListParagraph"/>
         <w:numPr>
           <w:ilvl w:val="0"/>
           <w:numId w:val="2"/>
@@ -132,7 +112,7 @@
     </w:p>
     <w:p>
       <w:pPr>
-        <w:pStyle w:val="Listenabsatz"/>
+        <w:pStyle w:val="ListParagraph"/>
         <w:numPr>
           <w:ilvl w:val="0"/>
           <w:numId w:val="2"/>
@@ -162,7 +142,7 @@
     </w:p>
     <w:p>
       <w:pPr>
-        <w:pStyle w:val="Listenabsatz"/>
+        <w:pStyle w:val="ListParagraph"/>
         <w:numPr>
           <w:ilvl w:val="0"/>
           <w:numId w:val="2"/>
@@ -186,7 +166,7 @@
     </w:p>
     <w:p>
       <w:pPr>
-        <w:pStyle w:val="Listenabsatz"/>
+        <w:pStyle w:val="ListParagraph"/>
         <w:numPr>
           <w:ilvl w:val="0"/>
           <w:numId w:val="2"/>
@@ -204,7 +184,7 @@
     </w:p>
     <w:p>
       <w:pPr>
-        <w:pStyle w:val="Listenabsatz"/>
+        <w:pStyle w:val="ListParagraph"/>
         <w:numPr>
           <w:ilvl w:val="0"/>
           <w:numId w:val="2"/>
@@ -222,7 +202,7 @@
     </w:p>
     <w:p>
       <w:pPr>
-        <w:pStyle w:val="Listenabsatz"/>
+        <w:pStyle w:val="ListParagraph"/>
         <w:numPr>
           <w:ilvl w:val="0"/>
           <w:numId w:val="2"/>
@@ -240,31 +220,7 @@
     </w:p>
     <w:p>
       <w:pPr>
-        <w:rPr>
-          <w:rFonts w:asciiTheme="minorBidi" w:hAnsiTheme="minorBidi"/>
-        </w:rPr>
-      </w:pPr>
-    </w:p>
-    <w:p>
-      <w:pPr>
-        <w:rPr>
-          <w:rFonts w:asciiTheme="minorBidi" w:hAnsiTheme="minorBidi"/>
-          <w:b/>
-          <w:bCs/>
-        </w:rPr>
-      </w:pPr>
-      <w:r>
-        <w:rPr>
-          <w:rFonts w:asciiTheme="minorBidi" w:hAnsiTheme="minorBidi"/>
-          <w:b/>
-          <w:bCs/>
-        </w:rPr>
-        <w:t>Artikelübersicht</w:t>
-      </w:r>
-    </w:p>
-    <w:p>
-      <w:pPr>
-        <w:pStyle w:val="Listenabsatz"/>
+        <w:pStyle w:val="ListParagraph"/>
         <w:numPr>
           <w:ilvl w:val="0"/>
           <w:numId w:val="2"/>
@@ -277,12 +233,12 @@
         <w:rPr>
           <w:rFonts w:asciiTheme="minorBidi" w:hAnsiTheme="minorBidi"/>
         </w:rPr>
-        <w:t>Die neuesten Artikel sollen in der Liste ganz oben angezeigt werden</w:t>
-      </w:r>
-    </w:p>
-    <w:p>
-      <w:pPr>
-        <w:pStyle w:val="Listenabsatz"/>
+        <w:t>Preis wird immer + 10 € gespeichert</w:t>
+      </w:r>
+    </w:p>
+    <w:p>
+      <w:pPr>
+        <w:pStyle w:val="ListParagraph"/>
         <w:numPr>
           <w:ilvl w:val="0"/>
           <w:numId w:val="2"/>
@@ -295,18 +251,36 @@
         <w:rPr>
           <w:rFonts w:asciiTheme="minorBidi" w:hAnsiTheme="minorBidi"/>
         </w:rPr>
-        <w:t>Preisfilter falsch</w:t>
-      </w:r>
-      <w:r>
-        <w:rPr>
-          <w:rFonts w:asciiTheme="minorBidi" w:hAnsiTheme="minorBidi"/>
-        </w:rPr>
-        <w:t xml:space="preserve"> (es werden Artikel &gt;= angegebener Preis angezeigt)</w:t>
-      </w:r>
-    </w:p>
-    <w:p>
-      <w:pPr>
-        <w:pStyle w:val="Listenabsatz"/>
+        <w:t>Kategorie der Ware „Gewand“ ist doppelt</w:t>
+      </w:r>
+    </w:p>
+    <w:p>
+      <w:pPr>
+        <w:rPr>
+          <w:rFonts w:asciiTheme="minorBidi" w:hAnsiTheme="minorBidi"/>
+        </w:rPr>
+      </w:pPr>
+    </w:p>
+    <w:p>
+      <w:pPr>
+        <w:rPr>
+          <w:rFonts w:asciiTheme="minorBidi" w:hAnsiTheme="minorBidi"/>
+          <w:b/>
+          <w:bCs/>
+        </w:rPr>
+      </w:pPr>
+      <w:r>
+        <w:rPr>
+          <w:rFonts w:asciiTheme="minorBidi" w:hAnsiTheme="minorBidi"/>
+          <w:b/>
+          <w:bCs/>
+        </w:rPr>
+        <w:t>Artikelübersicht</w:t>
+      </w:r>
+    </w:p>
+    <w:p>
+      <w:pPr>
+        <w:pStyle w:val="ListParagraph"/>
         <w:numPr>
           <w:ilvl w:val="0"/>
           <w:numId w:val="2"/>
@@ -319,36 +293,12 @@
         <w:rPr>
           <w:rFonts w:asciiTheme="minorBidi" w:hAnsiTheme="minorBidi"/>
         </w:rPr>
-        <w:t>Navigation falsch -&gt; Anstatt zu Vendor Seite kommt man auf Willhaben</w:t>
-      </w:r>
-    </w:p>
-    <w:p>
-      <w:pPr>
-        <w:rPr>
-          <w:rFonts w:asciiTheme="minorBidi" w:hAnsiTheme="minorBidi"/>
-        </w:rPr>
-      </w:pPr>
-    </w:p>
-    <w:p>
-      <w:pPr>
-        <w:rPr>
-          <w:rFonts w:asciiTheme="minorBidi" w:hAnsiTheme="minorBidi"/>
-          <w:b/>
-          <w:bCs/>
-        </w:rPr>
-      </w:pPr>
-      <w:r>
-        <w:rPr>
-          <w:rFonts w:asciiTheme="minorBidi" w:hAnsiTheme="minorBidi"/>
-          <w:b/>
-          <w:bCs/>
-        </w:rPr>
-        <w:t>Detailansicht</w:t>
-      </w:r>
-    </w:p>
-    <w:p>
-      <w:pPr>
-        <w:pStyle w:val="Listenabsatz"/>
+        <w:t>Die neuesten Artikel sollen in der Liste ganz oben angezeigt werden</w:t>
+      </w:r>
+    </w:p>
+    <w:p>
+      <w:pPr>
+        <w:pStyle w:val="ListParagraph"/>
         <w:numPr>
           <w:ilvl w:val="0"/>
           <w:numId w:val="2"/>
@@ -361,6 +311,90 @@
         <w:rPr>
           <w:rFonts w:asciiTheme="minorBidi" w:hAnsiTheme="minorBidi"/>
         </w:rPr>
+        <w:t>Preisfilter falsch</w:t>
+      </w:r>
+      <w:r>
+        <w:rPr>
+          <w:rFonts w:asciiTheme="minorBidi" w:hAnsiTheme="minorBidi"/>
+        </w:rPr>
+        <w:t xml:space="preserve"> (es werden Artikel &gt;= angegebener Preis angezeigt)</w:t>
+      </w:r>
+    </w:p>
+    <w:p>
+      <w:pPr>
+        <w:pStyle w:val="ListParagraph"/>
+        <w:numPr>
+          <w:ilvl w:val="0"/>
+          <w:numId w:val="2"/>
+        </w:numPr>
+        <w:rPr>
+          <w:rFonts w:asciiTheme="minorBidi" w:hAnsiTheme="minorBidi"/>
+        </w:rPr>
+      </w:pPr>
+      <w:r>
+        <w:rPr>
+          <w:rFonts w:asciiTheme="minorBidi" w:hAnsiTheme="minorBidi"/>
+        </w:rPr>
+        <w:t>Navigation falsch -&gt; Anstatt zu Vendor Seite kommt man auf Willhaben</w:t>
+      </w:r>
+    </w:p>
+    <w:p>
+      <w:pPr>
+        <w:pStyle w:val="ListParagraph"/>
+        <w:numPr>
+          <w:ilvl w:val="0"/>
+          <w:numId w:val="2"/>
+        </w:numPr>
+        <w:rPr>
+          <w:rFonts w:asciiTheme="minorBidi" w:hAnsiTheme="minorBidi"/>
+        </w:rPr>
+      </w:pPr>
+      <w:r>
+        <w:rPr>
+          <w:rFonts w:asciiTheme="minorBidi" w:hAnsiTheme="minorBidi"/>
+        </w:rPr>
+        <w:t>Suche in Artikelname ist case-sensitive</w:t>
+      </w:r>
+    </w:p>
+    <w:p>
+      <w:pPr>
+        <w:rPr>
+          <w:rFonts w:asciiTheme="minorBidi" w:hAnsiTheme="minorBidi"/>
+        </w:rPr>
+      </w:pPr>
+    </w:p>
+    <w:p>
+      <w:pPr>
+        <w:rPr>
+          <w:rFonts w:asciiTheme="minorBidi" w:hAnsiTheme="minorBidi"/>
+          <w:b/>
+          <w:bCs/>
+        </w:rPr>
+      </w:pPr>
+      <w:r>
+        <w:rPr>
+          <w:rFonts w:asciiTheme="minorBidi" w:hAnsiTheme="minorBidi"/>
+          <w:b/>
+          <w:bCs/>
+        </w:rPr>
+        <w:t>Detailansicht</w:t>
+      </w:r>
+    </w:p>
+    <w:p>
+      <w:pPr>
+        <w:pStyle w:val="ListParagraph"/>
+        <w:numPr>
+          <w:ilvl w:val="0"/>
+          <w:numId w:val="2"/>
+        </w:numPr>
+        <w:rPr>
+          <w:rFonts w:asciiTheme="minorBidi" w:hAnsiTheme="minorBidi"/>
+        </w:rPr>
+      </w:pPr>
+      <w:r>
+        <w:rPr>
+          <w:rFonts w:asciiTheme="minorBidi" w:hAnsiTheme="minorBidi"/>
+        </w:rPr>
         <w:t>E-</w:t>
       </w:r>
       <w:r>
@@ -378,7 +412,7 @@
     </w:p>
     <w:p>
       <w:pPr>
-        <w:pStyle w:val="Listenabsatz"/>
+        <w:pStyle w:val="ListParagraph"/>
         <w:numPr>
           <w:ilvl w:val="0"/>
           <w:numId w:val="2"/>
@@ -405,7 +439,7 @@
 </file>
 
 <file path=word/numbering.xml><?xml version="1.0" encoding="utf-8"?>
-<w:numbering xmlns:wpc="http://schemas.microsoft.com/office/word/2010/wordprocessingCanvas" xmlns:cx="http://schemas.microsoft.com/office/drawing/2014/chartex" xmlns:cx1="http://schemas.microsoft.com/office/drawing/2015/9/8/chartex" xmlns:cx2="http://schemas.microsoft.com/office/drawing/2015/10/21/chartex" xmlns:cx3="http://schemas.microsoft.com/office/drawing/2016/5/9/chartex" xmlns:cx4="http://schemas.microsoft.com/office/drawing/2016/5/10/chartex" xmlns:cx5="http://schemas.microsoft.com/office/drawing/2016/5/11/chartex" xmlns:cx6="http://schemas.microsoft.com/office/drawing/2016/5/12/chartex" xmlns:cx7="http://schemas.microsoft.com/office/drawing/2016/5/13/chartex" xmlns:cx8="http://schemas.microsoft.com/office/drawing/2016/5/14/chartex" xmlns:mc="http://schemas.openxmlformats.org/markup-compatibility/2006" xmlns:aink="http://schemas.microsoft.com/office/drawing/2016/ink" xmlns:am3d="http://schemas.microsoft.com/office/drawing/2017/model3d" xmlns:o="urn:schemas-microsoft-com:office:office" xmlns:oel="http://schemas.microsoft.com/office/2019/extlst" xmlns:r="http://schemas.openxmlformats.org/officeDocument/2006/relationships" xmlns:m="http://schemas.openxmlformats.org/officeDocument/2006/math" xmlns:v="urn:schemas-microsoft-com:vml" xmlns:wp14="http://schemas.microsoft.com/office/word/2010/wordprocessingDrawing" xmlns:wp="http://schemas.openxmlformats.org/drawingml/2006/wordprocessingDrawing" xmlns:w10="urn:schemas-microsoft-com:office:word" xmlns:w="http://schemas.openxmlformats.org/wordprocessingml/2006/main" xmlns:w14="http://schemas.microsoft.com/office/word/2010/wordml" xmlns:w15="http://schemas.microsoft.com/office/word/2012/wordml" xmlns:w16cex="http://schemas.microsoft.com/office/word/2018/wordml/cex" xmlns:w16cid="http://schemas.microsoft.com/office/word/2016/wordml/cid" xmlns:w16="http://schemas.microsoft.com/office/word/2018/wordml" xmlns:w16sdtdh="http://schemas.microsoft.com/office/word/2020/wordml/sdtdatahash" xmlns:w16se="http://schemas.microsoft.com/office/word/2015/wordml/symex" xmlns:wpg="http://schemas.microsoft.com/office/word/2010/wordprocessingGroup" xmlns:wpi="http://schemas.microsoft.com/office/word/2010/wordprocessingInk" xmlns:wne="http://schemas.microsoft.com/office/word/2006/wordml" xmlns:wps="http://schemas.microsoft.com/office/word/2010/wordprocessingShape" mc:Ignorable="w14 w15 w16se w16cid w16 w16cex w16sdtdh wp14">
+<w:numbering xmlns:wpc="http://schemas.microsoft.com/office/word/2010/wordprocessingCanvas" xmlns:cx="http://schemas.microsoft.com/office/drawing/2014/chartex" xmlns:cx1="http://schemas.microsoft.com/office/drawing/2015/9/8/chartex" xmlns:cx2="http://schemas.microsoft.com/office/drawing/2015/10/21/chartex" xmlns:cx3="http://schemas.microsoft.com/office/drawing/2016/5/9/chartex" xmlns:cx4="http://schemas.microsoft.com/office/drawing/2016/5/10/chartex" xmlns:cx5="http://schemas.microsoft.com/office/drawing/2016/5/11/chartex" xmlns:cx6="http://schemas.microsoft.com/office/drawing/2016/5/12/chartex" xmlns:cx7="http://schemas.microsoft.com/office/drawing/2016/5/13/chartex" xmlns:cx8="http://schemas.microsoft.com/office/drawing/2016/5/14/chartex" xmlns:mc="http://schemas.openxmlformats.org/markup-compatibility/2006" xmlns:aink="http://schemas.microsoft.com/office/drawing/2016/ink" xmlns:am3d="http://schemas.microsoft.com/office/drawing/2017/model3d" xmlns:o="urn:schemas-microsoft-com:office:office" xmlns:oel="http://schemas.microsoft.com/office/2019/extlst" xmlns:r="http://schemas.openxmlformats.org/officeDocument/2006/relationships" xmlns:m="http://schemas.openxmlformats.org/officeDocument/2006/math" xmlns:v="urn:schemas-microsoft-com:vml" xmlns:wp14="http://schemas.microsoft.com/office/word/2010/wordprocessingDrawing" xmlns:wp="http://schemas.openxmlformats.org/drawingml/2006/wordprocessingDrawing" xmlns:w10="urn:schemas-microsoft-com:office:word" xmlns:w="http://schemas.openxmlformats.org/wordprocessingml/2006/main" xmlns:w14="http://schemas.microsoft.com/office/word/2010/wordml" xmlns:w15="http://schemas.microsoft.com/office/word/2012/wordml" xmlns:w16cex="http://schemas.microsoft.com/office/word/2018/wordml/cex" xmlns:w16cid="http://schemas.microsoft.com/office/word/2016/wordml/cid" xmlns:w16="http://schemas.microsoft.com/office/word/2018/wordml" xmlns:w16du="http://schemas.microsoft.com/office/word/2023/wordml/word16du" xmlns:w16sdtdh="http://schemas.microsoft.com/office/word/2020/wordml/sdtdatahash" xmlns:w16se="http://schemas.microsoft.com/office/word/2015/wordml/symex" xmlns:wpg="http://schemas.microsoft.com/office/word/2010/wordprocessingGroup" xmlns:wpi="http://schemas.microsoft.com/office/word/2010/wordprocessingInk" xmlns:wne="http://schemas.microsoft.com/office/word/2006/wordml" xmlns:wps="http://schemas.microsoft.com/office/word/2010/wordprocessingShape" mc:Ignorable="w14 w15 w16se w16cid w16 w16cex w16sdtdh w16du wp14">
   <w:abstractNum w:abstractNumId="0" w15:restartNumberingAfterBreak="0">
     <w:nsid w:val="19D8297D"/>
     <w:multiLevelType w:val="hybridMultilevel"/>
@@ -757,7 +791,7 @@
 </file>
 
 <file path=word/styles.xml><?xml version="1.0" encoding="utf-8"?>
-<w:styles xmlns:mc="http://schemas.openxmlformats.org/markup-compatibility/2006" xmlns:r="http://schemas.openxmlformats.org/officeDocument/2006/relationships" xmlns:w="http://schemas.openxmlformats.org/wordprocessingml/2006/main" xmlns:w14="http://schemas.microsoft.com/office/word/2010/wordml" xmlns:w15="http://schemas.microsoft.com/office/word/2012/wordml" xmlns:w16cex="http://schemas.microsoft.com/office/word/2018/wordml/cex" xmlns:w16cid="http://schemas.microsoft.com/office/word/2016/wordml/cid" xmlns:w16="http://schemas.microsoft.com/office/word/2018/wordml" xmlns:w16sdtdh="http://schemas.microsoft.com/office/word/2020/wordml/sdtdatahash" xmlns:w16se="http://schemas.microsoft.com/office/word/2015/wordml/symex" mc:Ignorable="w14 w15 w16se w16cid w16 w16cex w16sdtdh">
+<w:styles xmlns:mc="http://schemas.openxmlformats.org/markup-compatibility/2006" xmlns:r="http://schemas.openxmlformats.org/officeDocument/2006/relationships" xmlns:w="http://schemas.openxmlformats.org/wordprocessingml/2006/main" xmlns:w14="http://schemas.microsoft.com/office/word/2010/wordml" xmlns:w15="http://schemas.microsoft.com/office/word/2012/wordml" xmlns:w16cex="http://schemas.microsoft.com/office/word/2018/wordml/cex" xmlns:w16cid="http://schemas.microsoft.com/office/word/2016/wordml/cid" xmlns:w16="http://schemas.microsoft.com/office/word/2018/wordml" xmlns:w16du="http://schemas.microsoft.com/office/word/2023/wordml/word16du" xmlns:w16sdtdh="http://schemas.microsoft.com/office/word/2020/wordml/sdtdatahash" xmlns:w16se="http://schemas.microsoft.com/office/word/2015/wordml/symex" mc:Ignorable="w14 w15 w16se w16cid w16 w16cex w16sdtdh w16du">
   <w:docDefaults>
     <w:rPrDefault>
       <w:rPr>
@@ -1153,15 +1187,15 @@
     <w:lsdException w:name="Unresolved Mention" w:semiHidden="1" w:unhideWhenUsed="1"/>
     <w:lsdException w:name="Smart Link" w:semiHidden="1" w:unhideWhenUsed="1"/>
   </w:latentStyles>
-  <w:style w:type="paragraph" w:default="1" w:styleId="Standard">
+  <w:style w:type="paragraph" w:default="1" w:styleId="Normal">
     <w:name w:val="Normal"/>
     <w:qFormat/>
   </w:style>
-  <w:style w:type="paragraph" w:styleId="berschrift1">
+  <w:style w:type="paragraph" w:styleId="Heading1">
     <w:name w:val="heading 1"/>
-    <w:basedOn w:val="Standard"/>
-    <w:next w:val="Standard"/>
-    <w:link w:val="berschrift1Zchn"/>
+    <w:basedOn w:val="Normal"/>
+    <w:next w:val="Normal"/>
+    <w:link w:val="Heading1Char"/>
     <w:uiPriority w:val="9"/>
     <w:qFormat/>
     <w:rsid w:val="007152B5"/>
@@ -1178,11 +1212,11 @@
       <w:szCs w:val="40"/>
     </w:rPr>
   </w:style>
-  <w:style w:type="paragraph" w:styleId="berschrift2">
+  <w:style w:type="paragraph" w:styleId="Heading2">
     <w:name w:val="heading 2"/>
-    <w:basedOn w:val="Standard"/>
-    <w:next w:val="Standard"/>
-    <w:link w:val="berschrift2Zchn"/>
+    <w:basedOn w:val="Normal"/>
+    <w:next w:val="Normal"/>
+    <w:link w:val="Heading2Char"/>
     <w:uiPriority w:val="9"/>
     <w:semiHidden/>
     <w:unhideWhenUsed/>
@@ -1201,11 +1235,11 @@
       <w:szCs w:val="32"/>
     </w:rPr>
   </w:style>
-  <w:style w:type="paragraph" w:styleId="berschrift3">
+  <w:style w:type="paragraph" w:styleId="Heading3">
     <w:name w:val="heading 3"/>
-    <w:basedOn w:val="Standard"/>
-    <w:next w:val="Standard"/>
-    <w:link w:val="berschrift3Zchn"/>
+    <w:basedOn w:val="Normal"/>
+    <w:next w:val="Normal"/>
+    <w:link w:val="Heading3Char"/>
     <w:uiPriority w:val="9"/>
     <w:semiHidden/>
     <w:unhideWhenUsed/>
@@ -1224,11 +1258,11 @@
       <w:szCs w:val="28"/>
     </w:rPr>
   </w:style>
-  <w:style w:type="paragraph" w:styleId="berschrift4">
+  <w:style w:type="paragraph" w:styleId="Heading4">
     <w:name w:val="heading 4"/>
-    <w:basedOn w:val="Standard"/>
-    <w:next w:val="Standard"/>
-    <w:link w:val="berschrift4Zchn"/>
+    <w:basedOn w:val="Normal"/>
+    <w:next w:val="Normal"/>
+    <w:link w:val="Heading4Char"/>
     <w:uiPriority w:val="9"/>
     <w:semiHidden/>
     <w:unhideWhenUsed/>
@@ -1247,11 +1281,11 @@
       <w:color w:val="0F4761" w:themeColor="accent1" w:themeShade="BF"/>
     </w:rPr>
   </w:style>
-  <w:style w:type="paragraph" w:styleId="berschrift5">
+  <w:style w:type="paragraph" w:styleId="Heading5">
     <w:name w:val="heading 5"/>
-    <w:basedOn w:val="Standard"/>
-    <w:next w:val="Standard"/>
-    <w:link w:val="berschrift5Zchn"/>
+    <w:basedOn w:val="Normal"/>
+    <w:next w:val="Normal"/>
+    <w:link w:val="Heading5Char"/>
     <w:uiPriority w:val="9"/>
     <w:semiHidden/>
     <w:unhideWhenUsed/>
@@ -1268,11 +1302,11 @@
       <w:color w:val="0F4761" w:themeColor="accent1" w:themeShade="BF"/>
     </w:rPr>
   </w:style>
-  <w:style w:type="paragraph" w:styleId="berschrift6">
+  <w:style w:type="paragraph" w:styleId="Heading6">
     <w:name w:val="heading 6"/>
-    <w:basedOn w:val="Standard"/>
-    <w:next w:val="Standard"/>
-    <w:link w:val="berschrift6Zchn"/>
+    <w:basedOn w:val="Normal"/>
+    <w:next w:val="Normal"/>
+    <w:link w:val="Heading6Char"/>
     <w:uiPriority w:val="9"/>
     <w:semiHidden/>
     <w:unhideWhenUsed/>
@@ -1291,11 +1325,11 @@
       <w:color w:val="595959" w:themeColor="text1" w:themeTint="A6"/>
     </w:rPr>
   </w:style>
-  <w:style w:type="paragraph" w:styleId="berschrift7">
+  <w:style w:type="paragraph" w:styleId="Heading7">
     <w:name w:val="heading 7"/>
-    <w:basedOn w:val="Standard"/>
-    <w:next w:val="Standard"/>
-    <w:link w:val="berschrift7Zchn"/>
+    <w:basedOn w:val="Normal"/>
+    <w:next w:val="Normal"/>
+    <w:link w:val="Heading7Char"/>
     <w:uiPriority w:val="9"/>
     <w:semiHidden/>
     <w:unhideWhenUsed/>
@@ -1312,11 +1346,11 @@
       <w:color w:val="595959" w:themeColor="text1" w:themeTint="A6"/>
     </w:rPr>
   </w:style>
-  <w:style w:type="paragraph" w:styleId="berschrift8">
+  <w:style w:type="paragraph" w:styleId="Heading8">
     <w:name w:val="heading 8"/>
-    <w:basedOn w:val="Standard"/>
-    <w:next w:val="Standard"/>
-    <w:link w:val="berschrift8Zchn"/>
+    <w:basedOn w:val="Normal"/>
+    <w:next w:val="Normal"/>
+    <w:link w:val="Heading8Char"/>
     <w:uiPriority w:val="9"/>
     <w:semiHidden/>
     <w:unhideWhenUsed/>
@@ -1335,11 +1369,11 @@
       <w:color w:val="272727" w:themeColor="text1" w:themeTint="D8"/>
     </w:rPr>
   </w:style>
-  <w:style w:type="paragraph" w:styleId="berschrift9">
+  <w:style w:type="paragraph" w:styleId="Heading9">
     <w:name w:val="heading 9"/>
-    <w:basedOn w:val="Standard"/>
-    <w:next w:val="Standard"/>
-    <w:link w:val="berschrift9Zchn"/>
+    <w:basedOn w:val="Normal"/>
+    <w:next w:val="Normal"/>
+    <w:link w:val="Heading9Char"/>
     <w:uiPriority w:val="9"/>
     <w:semiHidden/>
     <w:unhideWhenUsed/>
@@ -1356,13 +1390,13 @@
       <w:color w:val="272727" w:themeColor="text1" w:themeTint="D8"/>
     </w:rPr>
   </w:style>
-  <w:style w:type="character" w:default="1" w:styleId="Absatz-Standardschriftart">
+  <w:style w:type="character" w:default="1" w:styleId="DefaultParagraphFont">
     <w:name w:val="Default Paragraph Font"/>
     <w:uiPriority w:val="1"/>
     <w:semiHidden/>
     <w:unhideWhenUsed/>
   </w:style>
-  <w:style w:type="table" w:default="1" w:styleId="NormaleTabelle">
+  <w:style w:type="table" w:default="1" w:styleId="TableNormal">
     <w:name w:val="Normal Table"/>
     <w:uiPriority w:val="99"/>
     <w:semiHidden/>
@@ -1377,16 +1411,16 @@
       </w:tblCellMar>
     </w:tblPr>
   </w:style>
-  <w:style w:type="numbering" w:default="1" w:styleId="KeineListe">
+  <w:style w:type="numbering" w:default="1" w:styleId="NoList">
     <w:name w:val="No List"/>
     <w:uiPriority w:val="99"/>
     <w:semiHidden/>
     <w:unhideWhenUsed/>
   </w:style>
-  <w:style w:type="character" w:customStyle="1" w:styleId="berschrift1Zchn">
-    <w:name w:val="Überschrift 1 Zchn"/>
-    <w:basedOn w:val="Absatz-Standardschriftart"/>
-    <w:link w:val="berschrift1"/>
+  <w:style w:type="character" w:customStyle="1" w:styleId="Heading1Char">
+    <w:name w:val="Heading 1 Char"/>
+    <w:basedOn w:val="DefaultParagraphFont"/>
+    <w:link w:val="Heading1"/>
     <w:uiPriority w:val="9"/>
     <w:rsid w:val="007152B5"/>
     <w:rPr>
@@ -1396,10 +1430,10 @@
       <w:szCs w:val="40"/>
     </w:rPr>
   </w:style>
-  <w:style w:type="character" w:customStyle="1" w:styleId="berschrift2Zchn">
-    <w:name w:val="Überschrift 2 Zchn"/>
-    <w:basedOn w:val="Absatz-Standardschriftart"/>
-    <w:link w:val="berschrift2"/>
+  <w:style w:type="character" w:customStyle="1" w:styleId="Heading2Char">
+    <w:name w:val="Heading 2 Char"/>
+    <w:basedOn w:val="DefaultParagraphFont"/>
+    <w:link w:val="Heading2"/>
     <w:uiPriority w:val="9"/>
     <w:semiHidden/>
     <w:rsid w:val="007152B5"/>
@@ -1410,10 +1444,10 @@
       <w:szCs w:val="32"/>
     </w:rPr>
   </w:style>
-  <w:style w:type="character" w:customStyle="1" w:styleId="berschrift3Zchn">
-    <w:name w:val="Überschrift 3 Zchn"/>
-    <w:basedOn w:val="Absatz-Standardschriftart"/>
-    <w:link w:val="berschrift3"/>
+  <w:style w:type="character" w:customStyle="1" w:styleId="Heading3Char">
+    <w:name w:val="Heading 3 Char"/>
+    <w:basedOn w:val="DefaultParagraphFont"/>
+    <w:link w:val="Heading3"/>
     <w:uiPriority w:val="9"/>
     <w:semiHidden/>
     <w:rsid w:val="007152B5"/>
@@ -1424,10 +1458,10 @@
       <w:szCs w:val="28"/>
     </w:rPr>
   </w:style>
-  <w:style w:type="character" w:customStyle="1" w:styleId="berschrift4Zchn">
-    <w:name w:val="Überschrift 4 Zchn"/>
-    <w:basedOn w:val="Absatz-Standardschriftart"/>
-    <w:link w:val="berschrift4"/>
+  <w:style w:type="character" w:customStyle="1" w:styleId="Heading4Char">
+    <w:name w:val="Heading 4 Char"/>
+    <w:basedOn w:val="DefaultParagraphFont"/>
+    <w:link w:val="Heading4"/>
     <w:uiPriority w:val="9"/>
     <w:semiHidden/>
     <w:rsid w:val="007152B5"/>
@@ -1438,10 +1472,10 @@
       <w:color w:val="0F4761" w:themeColor="accent1" w:themeShade="BF"/>
     </w:rPr>
   </w:style>
-  <w:style w:type="character" w:customStyle="1" w:styleId="berschrift5Zchn">
-    <w:name w:val="Überschrift 5 Zchn"/>
-    <w:basedOn w:val="Absatz-Standardschriftart"/>
-    <w:link w:val="berschrift5"/>
+  <w:style w:type="character" w:customStyle="1" w:styleId="Heading5Char">
+    <w:name w:val="Heading 5 Char"/>
+    <w:basedOn w:val="DefaultParagraphFont"/>
+    <w:link w:val="Heading5"/>
     <w:uiPriority w:val="9"/>
     <w:semiHidden/>
     <w:rsid w:val="007152B5"/>
@@ -1450,10 +1484,10 @@
       <w:color w:val="0F4761" w:themeColor="accent1" w:themeShade="BF"/>
     </w:rPr>
   </w:style>
-  <w:style w:type="character" w:customStyle="1" w:styleId="berschrift6Zchn">
-    <w:name w:val="Überschrift 6 Zchn"/>
-    <w:basedOn w:val="Absatz-Standardschriftart"/>
-    <w:link w:val="berschrift6"/>
+  <w:style w:type="character" w:customStyle="1" w:styleId="Heading6Char">
+    <w:name w:val="Heading 6 Char"/>
+    <w:basedOn w:val="DefaultParagraphFont"/>
+    <w:link w:val="Heading6"/>
     <w:uiPriority w:val="9"/>
     <w:semiHidden/>
     <w:rsid w:val="007152B5"/>
@@ -1464,10 +1498,10 @@
       <w:color w:val="595959" w:themeColor="text1" w:themeTint="A6"/>
     </w:rPr>
   </w:style>
-  <w:style w:type="character" w:customStyle="1" w:styleId="berschrift7Zchn">
-    <w:name w:val="Überschrift 7 Zchn"/>
-    <w:basedOn w:val="Absatz-Standardschriftart"/>
-    <w:link w:val="berschrift7"/>
+  <w:style w:type="character" w:customStyle="1" w:styleId="Heading7Char">
+    <w:name w:val="Heading 7 Char"/>
+    <w:basedOn w:val="DefaultParagraphFont"/>
+    <w:link w:val="Heading7"/>
     <w:uiPriority w:val="9"/>
     <w:semiHidden/>
     <w:rsid w:val="007152B5"/>
@@ -1476,10 +1510,10 @@
       <w:color w:val="595959" w:themeColor="text1" w:themeTint="A6"/>
     </w:rPr>
   </w:style>
-  <w:style w:type="character" w:customStyle="1" w:styleId="berschrift8Zchn">
-    <w:name w:val="Überschrift 8 Zchn"/>
-    <w:basedOn w:val="Absatz-Standardschriftart"/>
-    <w:link w:val="berschrift8"/>
+  <w:style w:type="character" w:customStyle="1" w:styleId="Heading8Char">
+    <w:name w:val="Heading 8 Char"/>
+    <w:basedOn w:val="DefaultParagraphFont"/>
+    <w:link w:val="Heading8"/>
     <w:uiPriority w:val="9"/>
     <w:semiHidden/>
     <w:rsid w:val="007152B5"/>
@@ -1490,10 +1524,10 @@
       <w:color w:val="272727" w:themeColor="text1" w:themeTint="D8"/>
     </w:rPr>
   </w:style>
-  <w:style w:type="character" w:customStyle="1" w:styleId="berschrift9Zchn">
-    <w:name w:val="Überschrift 9 Zchn"/>
-    <w:basedOn w:val="Absatz-Standardschriftart"/>
-    <w:link w:val="berschrift9"/>
+  <w:style w:type="character" w:customStyle="1" w:styleId="Heading9Char">
+    <w:name w:val="Heading 9 Char"/>
+    <w:basedOn w:val="DefaultParagraphFont"/>
+    <w:link w:val="Heading9"/>
     <w:uiPriority w:val="9"/>
     <w:semiHidden/>
     <w:rsid w:val="007152B5"/>
@@ -1502,11 +1536,11 @@
       <w:color w:val="272727" w:themeColor="text1" w:themeTint="D8"/>
     </w:rPr>
   </w:style>
-  <w:style w:type="paragraph" w:styleId="Titel">
+  <w:style w:type="paragraph" w:styleId="Title">
     <w:name w:val="Title"/>
-    <w:basedOn w:val="Standard"/>
-    <w:next w:val="Standard"/>
-    <w:link w:val="TitelZchn"/>
+    <w:basedOn w:val="Normal"/>
+    <w:next w:val="Normal"/>
+    <w:link w:val="TitleChar"/>
     <w:uiPriority w:val="10"/>
     <w:qFormat/>
     <w:rsid w:val="007152B5"/>
@@ -1522,10 +1556,10 @@
       <w:szCs w:val="56"/>
     </w:rPr>
   </w:style>
-  <w:style w:type="character" w:customStyle="1" w:styleId="TitelZchn">
-    <w:name w:val="Titel Zchn"/>
-    <w:basedOn w:val="Absatz-Standardschriftart"/>
-    <w:link w:val="Titel"/>
+  <w:style w:type="character" w:customStyle="1" w:styleId="TitleChar">
+    <w:name w:val="Title Char"/>
+    <w:basedOn w:val="DefaultParagraphFont"/>
+    <w:link w:val="Title"/>
     <w:uiPriority w:val="10"/>
     <w:rsid w:val="007152B5"/>
     <w:rPr>
@@ -1536,11 +1570,11 @@
       <w:szCs w:val="56"/>
     </w:rPr>
   </w:style>
-  <w:style w:type="paragraph" w:styleId="Untertitel">
+  <w:style w:type="paragraph" w:styleId="Subtitle">
     <w:name w:val="Subtitle"/>
-    <w:basedOn w:val="Standard"/>
-    <w:next w:val="Standard"/>
-    <w:link w:val="UntertitelZchn"/>
+    <w:basedOn w:val="Normal"/>
+    <w:next w:val="Normal"/>
+    <w:link w:val="SubtitleChar"/>
     <w:uiPriority w:val="11"/>
     <w:qFormat/>
     <w:rsid w:val="007152B5"/>
@@ -1557,10 +1591,10 @@
       <w:szCs w:val="28"/>
     </w:rPr>
   </w:style>
-  <w:style w:type="character" w:customStyle="1" w:styleId="UntertitelZchn">
-    <w:name w:val="Untertitel Zchn"/>
-    <w:basedOn w:val="Absatz-Standardschriftart"/>
-    <w:link w:val="Untertitel"/>
+  <w:style w:type="character" w:customStyle="1" w:styleId="SubtitleChar">
+    <w:name w:val="Subtitle Char"/>
+    <w:basedOn w:val="DefaultParagraphFont"/>
+    <w:link w:val="Subtitle"/>
     <w:uiPriority w:val="11"/>
     <w:rsid w:val="007152B5"/>
     <w:rPr>
@@ -1571,11 +1605,11 @@
       <w:szCs w:val="28"/>
     </w:rPr>
   </w:style>
-  <w:style w:type="paragraph" w:styleId="Zitat">
+  <w:style w:type="paragraph" w:styleId="Quote">
     <w:name w:val="Quote"/>
-    <w:basedOn w:val="Standard"/>
-    <w:next w:val="Standard"/>
-    <w:link w:val="ZitatZchn"/>
+    <w:basedOn w:val="Normal"/>
+    <w:next w:val="Normal"/>
+    <w:link w:val="QuoteChar"/>
     <w:uiPriority w:val="29"/>
     <w:qFormat/>
     <w:rsid w:val="007152B5"/>
@@ -1589,10 +1623,10 @@
       <w:color w:val="404040" w:themeColor="text1" w:themeTint="BF"/>
     </w:rPr>
   </w:style>
-  <w:style w:type="character" w:customStyle="1" w:styleId="ZitatZchn">
-    <w:name w:val="Zitat Zchn"/>
-    <w:basedOn w:val="Absatz-Standardschriftart"/>
-    <w:link w:val="Zitat"/>
+  <w:style w:type="character" w:customStyle="1" w:styleId="QuoteChar">
+    <w:name w:val="Quote Char"/>
+    <w:basedOn w:val="DefaultParagraphFont"/>
+    <w:link w:val="Quote"/>
     <w:uiPriority w:val="29"/>
     <w:rsid w:val="007152B5"/>
     <w:rPr>
@@ -1601,9 +1635,9 @@
       <w:color w:val="404040" w:themeColor="text1" w:themeTint="BF"/>
     </w:rPr>
   </w:style>
-  <w:style w:type="paragraph" w:styleId="Listenabsatz">
+  <w:style w:type="paragraph" w:styleId="ListParagraph">
     <w:name w:val="List Paragraph"/>
-    <w:basedOn w:val="Standard"/>
+    <w:basedOn w:val="Normal"/>
     <w:uiPriority w:val="34"/>
     <w:qFormat/>
     <w:rsid w:val="007152B5"/>
@@ -1612,9 +1646,9 @@
       <w:contextualSpacing/>
     </w:pPr>
   </w:style>
-  <w:style w:type="character" w:styleId="IntensiveHervorhebung">
+  <w:style w:type="character" w:styleId="IntenseEmphasis">
     <w:name w:val="Intense Emphasis"/>
-    <w:basedOn w:val="Absatz-Standardschriftart"/>
+    <w:basedOn w:val="DefaultParagraphFont"/>
     <w:uiPriority w:val="21"/>
     <w:qFormat/>
     <w:rsid w:val="007152B5"/>
@@ -1624,11 +1658,11 @@
       <w:color w:val="0F4761" w:themeColor="accent1" w:themeShade="BF"/>
     </w:rPr>
   </w:style>
-  <w:style w:type="paragraph" w:styleId="IntensivesZitat">
+  <w:style w:type="paragraph" w:styleId="IntenseQuote">
     <w:name w:val="Intense Quote"/>
-    <w:basedOn w:val="Standard"/>
-    <w:next w:val="Standard"/>
-    <w:link w:val="IntensivesZitatZchn"/>
+    <w:basedOn w:val="Normal"/>
+    <w:next w:val="Normal"/>
+    <w:link w:val="IntenseQuoteChar"/>
     <w:uiPriority w:val="30"/>
     <w:qFormat/>
     <w:rsid w:val="007152B5"/>
@@ -1647,10 +1681,10 @@
       <w:color w:val="0F4761" w:themeColor="accent1" w:themeShade="BF"/>
     </w:rPr>
   </w:style>
-  <w:style w:type="character" w:customStyle="1" w:styleId="IntensivesZitatZchn">
-    <w:name w:val="Intensives Zitat Zchn"/>
-    <w:basedOn w:val="Absatz-Standardschriftart"/>
-    <w:link w:val="IntensivesZitat"/>
+  <w:style w:type="character" w:customStyle="1" w:styleId="IntenseQuoteChar">
+    <w:name w:val="Intense Quote Char"/>
+    <w:basedOn w:val="DefaultParagraphFont"/>
+    <w:link w:val="IntenseQuote"/>
     <w:uiPriority w:val="30"/>
     <w:rsid w:val="007152B5"/>
     <w:rPr>
@@ -1659,9 +1693,9 @@
       <w:color w:val="0F4761" w:themeColor="accent1" w:themeShade="BF"/>
     </w:rPr>
   </w:style>
-  <w:style w:type="character" w:styleId="IntensiverVerweis">
+  <w:style w:type="character" w:styleId="IntenseReference">
     <w:name w:val="Intense Reference"/>
-    <w:basedOn w:val="Absatz-Standardschriftart"/>
+    <w:basedOn w:val="DefaultParagraphFont"/>
     <w:uiPriority w:val="32"/>
     <w:qFormat/>
     <w:rsid w:val="007152B5"/>

</xml_diff>

<commit_message>
updated Artikelanlage US + added Bug in Fehlerliste
</commit_message>
<xml_diff>
--- a/Fleamarket-Fehlerliste.docx
+++ b/Fleamarket-Fehlerliste.docx
@@ -13,6 +13,7 @@
           <w:szCs w:val="32"/>
         </w:rPr>
       </w:pPr>
+      <w:proofErr w:type="spellStart"/>
       <w:r>
         <w:rPr>
           <w:rFonts w:asciiTheme="minorBidi" w:hAnsiTheme="minorBidi"/>
@@ -21,17 +22,19 @@
           <w:sz w:val="32"/>
           <w:szCs w:val="32"/>
         </w:rPr>
-        <w:t>Fleamarket - Fehlerliste</w:t>
-      </w:r>
-    </w:p>
-    <w:p>
-      <w:pPr>
+        <w:t>Fleamarket</w:t>
+      </w:r>
+      <w:proofErr w:type="spellEnd"/>
+      <w:r>
         <w:rPr>
           <w:rFonts w:asciiTheme="minorBidi" w:hAnsiTheme="minorBidi"/>
           <w:b/>
           <w:bCs/>
-        </w:rPr>
-      </w:pPr>
+          <w:sz w:val="32"/>
+          <w:szCs w:val="32"/>
+        </w:rPr>
+        <w:t xml:space="preserve"> - Fehlerliste</w:t>
+      </w:r>
     </w:p>
     <w:p>
       <w:pPr>
@@ -41,18 +44,27 @@
           <w:bCs/>
         </w:rPr>
       </w:pPr>
-      <w:r>
+    </w:p>
+    <w:p>
+      <w:pPr>
         <w:rPr>
           <w:rFonts w:asciiTheme="minorBidi" w:hAnsiTheme="minorBidi"/>
           <w:b/>
           <w:bCs/>
         </w:rPr>
+      </w:pPr>
+      <w:r>
+        <w:rPr>
+          <w:rFonts w:asciiTheme="minorBidi" w:hAnsiTheme="minorBidi"/>
+          <w:b/>
+          <w:bCs/>
+        </w:rPr>
         <w:t>Startseite</w:t>
       </w:r>
     </w:p>
     <w:p>
       <w:pPr>
-        <w:pStyle w:val="ListParagraph"/>
+        <w:pStyle w:val="Listenabsatz"/>
         <w:numPr>
           <w:ilvl w:val="0"/>
           <w:numId w:val="2"/>
@@ -61,11 +73,19 @@
           <w:rFonts w:asciiTheme="minorBidi" w:hAnsiTheme="minorBidi"/>
         </w:rPr>
       </w:pPr>
-      <w:r>
-        <w:rPr>
-          <w:rFonts w:asciiTheme="minorBidi" w:hAnsiTheme="minorBidi"/>
-        </w:rPr>
-        <w:t>Typo: Willkommen mit einem m</w:t>
+      <w:proofErr w:type="spellStart"/>
+      <w:r>
+        <w:rPr>
+          <w:rFonts w:asciiTheme="minorBidi" w:hAnsiTheme="minorBidi"/>
+        </w:rPr>
+        <w:t>Typo</w:t>
+      </w:r>
+      <w:proofErr w:type="spellEnd"/>
+      <w:r>
+        <w:rPr>
+          <w:rFonts w:asciiTheme="minorBidi" w:hAnsiTheme="minorBidi"/>
+        </w:rPr>
+        <w:t>: Willkommen mit einem m</w:t>
       </w:r>
     </w:p>
     <w:p>
@@ -94,7 +114,7 @@
     </w:p>
     <w:p>
       <w:pPr>
-        <w:pStyle w:val="ListParagraph"/>
+        <w:pStyle w:val="Listenabsatz"/>
         <w:numPr>
           <w:ilvl w:val="0"/>
           <w:numId w:val="2"/>
@@ -112,7 +132,7 @@
     </w:p>
     <w:p>
       <w:pPr>
-        <w:pStyle w:val="ListParagraph"/>
+        <w:pStyle w:val="Listenabsatz"/>
         <w:numPr>
           <w:ilvl w:val="0"/>
           <w:numId w:val="2"/>
@@ -142,7 +162,7 @@
     </w:p>
     <w:p>
       <w:pPr>
-        <w:pStyle w:val="ListParagraph"/>
+        <w:pStyle w:val="Listenabsatz"/>
         <w:numPr>
           <w:ilvl w:val="0"/>
           <w:numId w:val="2"/>
@@ -166,7 +186,7 @@
     </w:p>
     <w:p>
       <w:pPr>
-        <w:pStyle w:val="ListParagraph"/>
+        <w:pStyle w:val="Listenabsatz"/>
         <w:numPr>
           <w:ilvl w:val="0"/>
           <w:numId w:val="2"/>
@@ -184,7 +204,7 @@
     </w:p>
     <w:p>
       <w:pPr>
-        <w:pStyle w:val="ListParagraph"/>
+        <w:pStyle w:val="Listenabsatz"/>
         <w:numPr>
           <w:ilvl w:val="0"/>
           <w:numId w:val="2"/>
@@ -202,7 +222,7 @@
     </w:p>
     <w:p>
       <w:pPr>
-        <w:pStyle w:val="ListParagraph"/>
+        <w:pStyle w:val="Listenabsatz"/>
         <w:numPr>
           <w:ilvl w:val="0"/>
           <w:numId w:val="2"/>
@@ -220,7 +240,7 @@
     </w:p>
     <w:p>
       <w:pPr>
-        <w:pStyle w:val="ListParagraph"/>
+        <w:pStyle w:val="Listenabsatz"/>
         <w:numPr>
           <w:ilvl w:val="0"/>
           <w:numId w:val="2"/>
@@ -238,7 +258,7 @@
     </w:p>
     <w:p>
       <w:pPr>
-        <w:pStyle w:val="ListParagraph"/>
+        <w:pStyle w:val="Listenabsatz"/>
         <w:numPr>
           <w:ilvl w:val="0"/>
           <w:numId w:val="2"/>
@@ -256,31 +276,7 @@
     </w:p>
     <w:p>
       <w:pPr>
-        <w:rPr>
-          <w:rFonts w:asciiTheme="minorBidi" w:hAnsiTheme="minorBidi"/>
-        </w:rPr>
-      </w:pPr>
-    </w:p>
-    <w:p>
-      <w:pPr>
-        <w:rPr>
-          <w:rFonts w:asciiTheme="minorBidi" w:hAnsiTheme="minorBidi"/>
-          <w:b/>
-          <w:bCs/>
-        </w:rPr>
-      </w:pPr>
-      <w:r>
-        <w:rPr>
-          <w:rFonts w:asciiTheme="minorBidi" w:hAnsiTheme="minorBidi"/>
-          <w:b/>
-          <w:bCs/>
-        </w:rPr>
-        <w:t>Artikelübersicht</w:t>
-      </w:r>
-    </w:p>
-    <w:p>
-      <w:pPr>
-        <w:pStyle w:val="ListParagraph"/>
+        <w:pStyle w:val="Listenabsatz"/>
         <w:numPr>
           <w:ilvl w:val="0"/>
           <w:numId w:val="2"/>
@@ -293,12 +289,60 @@
         <w:rPr>
           <w:rFonts w:asciiTheme="minorBidi" w:hAnsiTheme="minorBidi"/>
         </w:rPr>
-        <w:t>Die neuesten Artikel sollen in der Liste ganz oben angezeigt werden</w:t>
-      </w:r>
-    </w:p>
-    <w:p>
-      <w:pPr>
-        <w:pStyle w:val="ListParagraph"/>
+        <w:t>Wenn Kategorie oder Zustand nicht ausgewählt wurden</w:t>
+      </w:r>
+      <w:r>
+        <w:rPr>
+          <w:rFonts w:asciiTheme="minorBidi" w:hAnsiTheme="minorBidi"/>
+        </w:rPr>
+        <w:t>,</w:t>
+      </w:r>
+      <w:r>
+        <w:rPr>
+          <w:rFonts w:asciiTheme="minorBidi" w:hAnsiTheme="minorBidi"/>
+        </w:rPr>
+        <w:t xml:space="preserve"> wird kein Validierungsfehler angezeigt</w:t>
+      </w:r>
+      <w:r>
+        <w:rPr>
+          <w:rFonts w:asciiTheme="minorBidi" w:hAnsiTheme="minorBidi"/>
+        </w:rPr>
+        <w:t xml:space="preserve"> beim Feld angezeigt</w:t>
+      </w:r>
+      <w:r>
+        <w:rPr>
+          <w:rFonts w:asciiTheme="minorBidi" w:hAnsiTheme="minorBidi"/>
+        </w:rPr>
+        <w:t>. Stattdessen kommt „Fehler bei der Anlage“</w:t>
+      </w:r>
+    </w:p>
+    <w:p>
+      <w:pPr>
+        <w:rPr>
+          <w:rFonts w:asciiTheme="minorBidi" w:hAnsiTheme="minorBidi"/>
+        </w:rPr>
+      </w:pPr>
+    </w:p>
+    <w:p>
+      <w:pPr>
+        <w:rPr>
+          <w:rFonts w:asciiTheme="minorBidi" w:hAnsiTheme="minorBidi"/>
+          <w:b/>
+          <w:bCs/>
+        </w:rPr>
+      </w:pPr>
+      <w:r>
+        <w:rPr>
+          <w:rFonts w:asciiTheme="minorBidi" w:hAnsiTheme="minorBidi"/>
+          <w:b/>
+          <w:bCs/>
+        </w:rPr>
+        <w:t>Artikelübersicht</w:t>
+      </w:r>
+    </w:p>
+    <w:p>
+      <w:pPr>
+        <w:pStyle w:val="Listenabsatz"/>
         <w:numPr>
           <w:ilvl w:val="0"/>
           <w:numId w:val="2"/>
@@ -311,18 +355,12 @@
         <w:rPr>
           <w:rFonts w:asciiTheme="minorBidi" w:hAnsiTheme="minorBidi"/>
         </w:rPr>
-        <w:t>Preisfilter falsch</w:t>
-      </w:r>
-      <w:r>
-        <w:rPr>
-          <w:rFonts w:asciiTheme="minorBidi" w:hAnsiTheme="minorBidi"/>
-        </w:rPr>
-        <w:t xml:space="preserve"> (es werden Artikel &gt;= angegebener Preis angezeigt)</w:t>
-      </w:r>
-    </w:p>
-    <w:p>
-      <w:pPr>
-        <w:pStyle w:val="ListParagraph"/>
+        <w:t>Die neuesten Artikel sollen in der Liste ganz oben angezeigt werden</w:t>
+      </w:r>
+    </w:p>
+    <w:p>
+      <w:pPr>
+        <w:pStyle w:val="Listenabsatz"/>
         <w:numPr>
           <w:ilvl w:val="0"/>
           <w:numId w:val="2"/>
@@ -335,12 +373,18 @@
         <w:rPr>
           <w:rFonts w:asciiTheme="minorBidi" w:hAnsiTheme="minorBidi"/>
         </w:rPr>
-        <w:t>Navigation falsch -&gt; Anstatt zu Vendor Seite kommt man auf Willhaben</w:t>
-      </w:r>
-    </w:p>
-    <w:p>
-      <w:pPr>
-        <w:pStyle w:val="ListParagraph"/>
+        <w:t>Preisfilter falsch</w:t>
+      </w:r>
+      <w:r>
+        <w:rPr>
+          <w:rFonts w:asciiTheme="minorBidi" w:hAnsiTheme="minorBidi"/>
+        </w:rPr>
+        <w:t xml:space="preserve"> (es werden Artikel &gt;= angegebener Preis angezeigt)</w:t>
+      </w:r>
+    </w:p>
+    <w:p>
+      <w:pPr>
+        <w:pStyle w:val="Listenabsatz"/>
         <w:numPr>
           <w:ilvl w:val="0"/>
           <w:numId w:val="2"/>
@@ -353,36 +397,12 @@
         <w:rPr>
           <w:rFonts w:asciiTheme="minorBidi" w:hAnsiTheme="minorBidi"/>
         </w:rPr>
-        <w:t>Suche in Artikelname ist case-sensitive</w:t>
-      </w:r>
-    </w:p>
-    <w:p>
-      <w:pPr>
-        <w:rPr>
-          <w:rFonts w:asciiTheme="minorBidi" w:hAnsiTheme="minorBidi"/>
-        </w:rPr>
-      </w:pPr>
-    </w:p>
-    <w:p>
-      <w:pPr>
-        <w:rPr>
-          <w:rFonts w:asciiTheme="minorBidi" w:hAnsiTheme="minorBidi"/>
-          <w:b/>
-          <w:bCs/>
-        </w:rPr>
-      </w:pPr>
-      <w:r>
-        <w:rPr>
-          <w:rFonts w:asciiTheme="minorBidi" w:hAnsiTheme="minorBidi"/>
-          <w:b/>
-          <w:bCs/>
-        </w:rPr>
-        <w:t>Detailansicht</w:t>
-      </w:r>
-    </w:p>
-    <w:p>
-      <w:pPr>
-        <w:pStyle w:val="ListParagraph"/>
+        <w:t>Navigation falsch -&gt; Anstatt zu Vendor Seite kommt man auf Willhaben</w:t>
+      </w:r>
+    </w:p>
+    <w:p>
+      <w:pPr>
+        <w:pStyle w:val="Listenabsatz"/>
         <w:numPr>
           <w:ilvl w:val="0"/>
           <w:numId w:val="2"/>
@@ -395,6 +415,62 @@
         <w:rPr>
           <w:rFonts w:asciiTheme="minorBidi" w:hAnsiTheme="minorBidi"/>
         </w:rPr>
+        <w:t xml:space="preserve">Suche in Artikelname ist </w:t>
+      </w:r>
+      <w:proofErr w:type="spellStart"/>
+      <w:r>
+        <w:rPr>
+          <w:rFonts w:asciiTheme="minorBidi" w:hAnsiTheme="minorBidi"/>
+        </w:rPr>
+        <w:t>case</w:t>
+      </w:r>
+      <w:proofErr w:type="spellEnd"/>
+      <w:r>
+        <w:rPr>
+          <w:rFonts w:asciiTheme="minorBidi" w:hAnsiTheme="minorBidi"/>
+        </w:rPr>
+        <w:t>-sensitive</w:t>
+      </w:r>
+    </w:p>
+    <w:p>
+      <w:pPr>
+        <w:rPr>
+          <w:rFonts w:asciiTheme="minorBidi" w:hAnsiTheme="minorBidi"/>
+        </w:rPr>
+      </w:pPr>
+    </w:p>
+    <w:p>
+      <w:pPr>
+        <w:rPr>
+          <w:rFonts w:asciiTheme="minorBidi" w:hAnsiTheme="minorBidi"/>
+          <w:b/>
+          <w:bCs/>
+        </w:rPr>
+      </w:pPr>
+      <w:r>
+        <w:rPr>
+          <w:rFonts w:asciiTheme="minorBidi" w:hAnsiTheme="minorBidi"/>
+          <w:b/>
+          <w:bCs/>
+        </w:rPr>
+        <w:t>Detailansicht</w:t>
+      </w:r>
+    </w:p>
+    <w:p>
+      <w:pPr>
+        <w:pStyle w:val="Listenabsatz"/>
+        <w:numPr>
+          <w:ilvl w:val="0"/>
+          <w:numId w:val="2"/>
+        </w:numPr>
+        <w:rPr>
+          <w:rFonts w:asciiTheme="minorBidi" w:hAnsiTheme="minorBidi"/>
+        </w:rPr>
+      </w:pPr>
+      <w:r>
+        <w:rPr>
+          <w:rFonts w:asciiTheme="minorBidi" w:hAnsiTheme="minorBidi"/>
+        </w:rPr>
         <w:t>E-</w:t>
       </w:r>
       <w:r>
@@ -412,7 +488,7 @@
     </w:p>
     <w:p>
       <w:pPr>
-        <w:pStyle w:val="ListParagraph"/>
+        <w:pStyle w:val="Listenabsatz"/>
         <w:numPr>
           <w:ilvl w:val="0"/>
           <w:numId w:val="2"/>
@@ -1187,15 +1263,15 @@
     <w:lsdException w:name="Unresolved Mention" w:semiHidden="1" w:unhideWhenUsed="1"/>
     <w:lsdException w:name="Smart Link" w:semiHidden="1" w:unhideWhenUsed="1"/>
   </w:latentStyles>
-  <w:style w:type="paragraph" w:default="1" w:styleId="Normal">
+  <w:style w:type="paragraph" w:default="1" w:styleId="Standard">
     <w:name w:val="Normal"/>
     <w:qFormat/>
   </w:style>
-  <w:style w:type="paragraph" w:styleId="Heading1">
+  <w:style w:type="paragraph" w:styleId="berschrift1">
     <w:name w:val="heading 1"/>
-    <w:basedOn w:val="Normal"/>
-    <w:next w:val="Normal"/>
-    <w:link w:val="Heading1Char"/>
+    <w:basedOn w:val="Standard"/>
+    <w:next w:val="Standard"/>
+    <w:link w:val="berschrift1Zchn"/>
     <w:uiPriority w:val="9"/>
     <w:qFormat/>
     <w:rsid w:val="007152B5"/>
@@ -1212,11 +1288,11 @@
       <w:szCs w:val="40"/>
     </w:rPr>
   </w:style>
-  <w:style w:type="paragraph" w:styleId="Heading2">
+  <w:style w:type="paragraph" w:styleId="berschrift2">
     <w:name w:val="heading 2"/>
-    <w:basedOn w:val="Normal"/>
-    <w:next w:val="Normal"/>
-    <w:link w:val="Heading2Char"/>
+    <w:basedOn w:val="Standard"/>
+    <w:next w:val="Standard"/>
+    <w:link w:val="berschrift2Zchn"/>
     <w:uiPriority w:val="9"/>
     <w:semiHidden/>
     <w:unhideWhenUsed/>
@@ -1235,11 +1311,11 @@
       <w:szCs w:val="32"/>
     </w:rPr>
   </w:style>
-  <w:style w:type="paragraph" w:styleId="Heading3">
+  <w:style w:type="paragraph" w:styleId="berschrift3">
     <w:name w:val="heading 3"/>
-    <w:basedOn w:val="Normal"/>
-    <w:next w:val="Normal"/>
-    <w:link w:val="Heading3Char"/>
+    <w:basedOn w:val="Standard"/>
+    <w:next w:val="Standard"/>
+    <w:link w:val="berschrift3Zchn"/>
     <w:uiPriority w:val="9"/>
     <w:semiHidden/>
     <w:unhideWhenUsed/>
@@ -1258,11 +1334,11 @@
       <w:szCs w:val="28"/>
     </w:rPr>
   </w:style>
-  <w:style w:type="paragraph" w:styleId="Heading4">
+  <w:style w:type="paragraph" w:styleId="berschrift4">
     <w:name w:val="heading 4"/>
-    <w:basedOn w:val="Normal"/>
-    <w:next w:val="Normal"/>
-    <w:link w:val="Heading4Char"/>
+    <w:basedOn w:val="Standard"/>
+    <w:next w:val="Standard"/>
+    <w:link w:val="berschrift4Zchn"/>
     <w:uiPriority w:val="9"/>
     <w:semiHidden/>
     <w:unhideWhenUsed/>
@@ -1281,11 +1357,11 @@
       <w:color w:val="0F4761" w:themeColor="accent1" w:themeShade="BF"/>
     </w:rPr>
   </w:style>
-  <w:style w:type="paragraph" w:styleId="Heading5">
+  <w:style w:type="paragraph" w:styleId="berschrift5">
     <w:name w:val="heading 5"/>
-    <w:basedOn w:val="Normal"/>
-    <w:next w:val="Normal"/>
-    <w:link w:val="Heading5Char"/>
+    <w:basedOn w:val="Standard"/>
+    <w:next w:val="Standard"/>
+    <w:link w:val="berschrift5Zchn"/>
     <w:uiPriority w:val="9"/>
     <w:semiHidden/>
     <w:unhideWhenUsed/>
@@ -1302,11 +1378,11 @@
       <w:color w:val="0F4761" w:themeColor="accent1" w:themeShade="BF"/>
     </w:rPr>
   </w:style>
-  <w:style w:type="paragraph" w:styleId="Heading6">
+  <w:style w:type="paragraph" w:styleId="berschrift6">
     <w:name w:val="heading 6"/>
-    <w:basedOn w:val="Normal"/>
-    <w:next w:val="Normal"/>
-    <w:link w:val="Heading6Char"/>
+    <w:basedOn w:val="Standard"/>
+    <w:next w:val="Standard"/>
+    <w:link w:val="berschrift6Zchn"/>
     <w:uiPriority w:val="9"/>
     <w:semiHidden/>
     <w:unhideWhenUsed/>
@@ -1325,11 +1401,11 @@
       <w:color w:val="595959" w:themeColor="text1" w:themeTint="A6"/>
     </w:rPr>
   </w:style>
-  <w:style w:type="paragraph" w:styleId="Heading7">
+  <w:style w:type="paragraph" w:styleId="berschrift7">
     <w:name w:val="heading 7"/>
-    <w:basedOn w:val="Normal"/>
-    <w:next w:val="Normal"/>
-    <w:link w:val="Heading7Char"/>
+    <w:basedOn w:val="Standard"/>
+    <w:next w:val="Standard"/>
+    <w:link w:val="berschrift7Zchn"/>
     <w:uiPriority w:val="9"/>
     <w:semiHidden/>
     <w:unhideWhenUsed/>
@@ -1346,11 +1422,11 @@
       <w:color w:val="595959" w:themeColor="text1" w:themeTint="A6"/>
     </w:rPr>
   </w:style>
-  <w:style w:type="paragraph" w:styleId="Heading8">
+  <w:style w:type="paragraph" w:styleId="berschrift8">
     <w:name w:val="heading 8"/>
-    <w:basedOn w:val="Normal"/>
-    <w:next w:val="Normal"/>
-    <w:link w:val="Heading8Char"/>
+    <w:basedOn w:val="Standard"/>
+    <w:next w:val="Standard"/>
+    <w:link w:val="berschrift8Zchn"/>
     <w:uiPriority w:val="9"/>
     <w:semiHidden/>
     <w:unhideWhenUsed/>
@@ -1369,11 +1445,11 @@
       <w:color w:val="272727" w:themeColor="text1" w:themeTint="D8"/>
     </w:rPr>
   </w:style>
-  <w:style w:type="paragraph" w:styleId="Heading9">
+  <w:style w:type="paragraph" w:styleId="berschrift9">
     <w:name w:val="heading 9"/>
-    <w:basedOn w:val="Normal"/>
-    <w:next w:val="Normal"/>
-    <w:link w:val="Heading9Char"/>
+    <w:basedOn w:val="Standard"/>
+    <w:next w:val="Standard"/>
+    <w:link w:val="berschrift9Zchn"/>
     <w:uiPriority w:val="9"/>
     <w:semiHidden/>
     <w:unhideWhenUsed/>
@@ -1390,13 +1466,13 @@
       <w:color w:val="272727" w:themeColor="text1" w:themeTint="D8"/>
     </w:rPr>
   </w:style>
-  <w:style w:type="character" w:default="1" w:styleId="DefaultParagraphFont">
+  <w:style w:type="character" w:default="1" w:styleId="Absatz-Standardschriftart">
     <w:name w:val="Default Paragraph Font"/>
     <w:uiPriority w:val="1"/>
     <w:semiHidden/>
     <w:unhideWhenUsed/>
   </w:style>
-  <w:style w:type="table" w:default="1" w:styleId="TableNormal">
+  <w:style w:type="table" w:default="1" w:styleId="NormaleTabelle">
     <w:name w:val="Normal Table"/>
     <w:uiPriority w:val="99"/>
     <w:semiHidden/>
@@ -1411,16 +1487,16 @@
       </w:tblCellMar>
     </w:tblPr>
   </w:style>
-  <w:style w:type="numbering" w:default="1" w:styleId="NoList">
+  <w:style w:type="numbering" w:default="1" w:styleId="KeineListe">
     <w:name w:val="No List"/>
     <w:uiPriority w:val="99"/>
     <w:semiHidden/>
     <w:unhideWhenUsed/>
   </w:style>
-  <w:style w:type="character" w:customStyle="1" w:styleId="Heading1Char">
-    <w:name w:val="Heading 1 Char"/>
-    <w:basedOn w:val="DefaultParagraphFont"/>
-    <w:link w:val="Heading1"/>
+  <w:style w:type="character" w:customStyle="1" w:styleId="berschrift1Zchn">
+    <w:name w:val="Überschrift 1 Zchn"/>
+    <w:basedOn w:val="Absatz-Standardschriftart"/>
+    <w:link w:val="berschrift1"/>
     <w:uiPriority w:val="9"/>
     <w:rsid w:val="007152B5"/>
     <w:rPr>
@@ -1430,10 +1506,10 @@
       <w:szCs w:val="40"/>
     </w:rPr>
   </w:style>
-  <w:style w:type="character" w:customStyle="1" w:styleId="Heading2Char">
-    <w:name w:val="Heading 2 Char"/>
-    <w:basedOn w:val="DefaultParagraphFont"/>
-    <w:link w:val="Heading2"/>
+  <w:style w:type="character" w:customStyle="1" w:styleId="berschrift2Zchn">
+    <w:name w:val="Überschrift 2 Zchn"/>
+    <w:basedOn w:val="Absatz-Standardschriftart"/>
+    <w:link w:val="berschrift2"/>
     <w:uiPriority w:val="9"/>
     <w:semiHidden/>
     <w:rsid w:val="007152B5"/>
@@ -1444,10 +1520,10 @@
       <w:szCs w:val="32"/>
     </w:rPr>
   </w:style>
-  <w:style w:type="character" w:customStyle="1" w:styleId="Heading3Char">
-    <w:name w:val="Heading 3 Char"/>
-    <w:basedOn w:val="DefaultParagraphFont"/>
-    <w:link w:val="Heading3"/>
+  <w:style w:type="character" w:customStyle="1" w:styleId="berschrift3Zchn">
+    <w:name w:val="Überschrift 3 Zchn"/>
+    <w:basedOn w:val="Absatz-Standardschriftart"/>
+    <w:link w:val="berschrift3"/>
     <w:uiPriority w:val="9"/>
     <w:semiHidden/>
     <w:rsid w:val="007152B5"/>
@@ -1458,10 +1534,10 @@
       <w:szCs w:val="28"/>
     </w:rPr>
   </w:style>
-  <w:style w:type="character" w:customStyle="1" w:styleId="Heading4Char">
-    <w:name w:val="Heading 4 Char"/>
-    <w:basedOn w:val="DefaultParagraphFont"/>
-    <w:link w:val="Heading4"/>
+  <w:style w:type="character" w:customStyle="1" w:styleId="berschrift4Zchn">
+    <w:name w:val="Überschrift 4 Zchn"/>
+    <w:basedOn w:val="Absatz-Standardschriftart"/>
+    <w:link w:val="berschrift4"/>
     <w:uiPriority w:val="9"/>
     <w:semiHidden/>
     <w:rsid w:val="007152B5"/>
@@ -1472,10 +1548,10 @@
       <w:color w:val="0F4761" w:themeColor="accent1" w:themeShade="BF"/>
     </w:rPr>
   </w:style>
-  <w:style w:type="character" w:customStyle="1" w:styleId="Heading5Char">
-    <w:name w:val="Heading 5 Char"/>
-    <w:basedOn w:val="DefaultParagraphFont"/>
-    <w:link w:val="Heading5"/>
+  <w:style w:type="character" w:customStyle="1" w:styleId="berschrift5Zchn">
+    <w:name w:val="Überschrift 5 Zchn"/>
+    <w:basedOn w:val="Absatz-Standardschriftart"/>
+    <w:link w:val="berschrift5"/>
     <w:uiPriority w:val="9"/>
     <w:semiHidden/>
     <w:rsid w:val="007152B5"/>
@@ -1484,10 +1560,10 @@
       <w:color w:val="0F4761" w:themeColor="accent1" w:themeShade="BF"/>
     </w:rPr>
   </w:style>
-  <w:style w:type="character" w:customStyle="1" w:styleId="Heading6Char">
-    <w:name w:val="Heading 6 Char"/>
-    <w:basedOn w:val="DefaultParagraphFont"/>
-    <w:link w:val="Heading6"/>
+  <w:style w:type="character" w:customStyle="1" w:styleId="berschrift6Zchn">
+    <w:name w:val="Überschrift 6 Zchn"/>
+    <w:basedOn w:val="Absatz-Standardschriftart"/>
+    <w:link w:val="berschrift6"/>
     <w:uiPriority w:val="9"/>
     <w:semiHidden/>
     <w:rsid w:val="007152B5"/>
@@ -1498,10 +1574,10 @@
       <w:color w:val="595959" w:themeColor="text1" w:themeTint="A6"/>
     </w:rPr>
   </w:style>
-  <w:style w:type="character" w:customStyle="1" w:styleId="Heading7Char">
-    <w:name w:val="Heading 7 Char"/>
-    <w:basedOn w:val="DefaultParagraphFont"/>
-    <w:link w:val="Heading7"/>
+  <w:style w:type="character" w:customStyle="1" w:styleId="berschrift7Zchn">
+    <w:name w:val="Überschrift 7 Zchn"/>
+    <w:basedOn w:val="Absatz-Standardschriftart"/>
+    <w:link w:val="berschrift7"/>
     <w:uiPriority w:val="9"/>
     <w:semiHidden/>
     <w:rsid w:val="007152B5"/>
@@ -1510,10 +1586,10 @@
       <w:color w:val="595959" w:themeColor="text1" w:themeTint="A6"/>
     </w:rPr>
   </w:style>
-  <w:style w:type="character" w:customStyle="1" w:styleId="Heading8Char">
-    <w:name w:val="Heading 8 Char"/>
-    <w:basedOn w:val="DefaultParagraphFont"/>
-    <w:link w:val="Heading8"/>
+  <w:style w:type="character" w:customStyle="1" w:styleId="berschrift8Zchn">
+    <w:name w:val="Überschrift 8 Zchn"/>
+    <w:basedOn w:val="Absatz-Standardschriftart"/>
+    <w:link w:val="berschrift8"/>
     <w:uiPriority w:val="9"/>
     <w:semiHidden/>
     <w:rsid w:val="007152B5"/>
@@ -1524,10 +1600,10 @@
       <w:color w:val="272727" w:themeColor="text1" w:themeTint="D8"/>
     </w:rPr>
   </w:style>
-  <w:style w:type="character" w:customStyle="1" w:styleId="Heading9Char">
-    <w:name w:val="Heading 9 Char"/>
-    <w:basedOn w:val="DefaultParagraphFont"/>
-    <w:link w:val="Heading9"/>
+  <w:style w:type="character" w:customStyle="1" w:styleId="berschrift9Zchn">
+    <w:name w:val="Überschrift 9 Zchn"/>
+    <w:basedOn w:val="Absatz-Standardschriftart"/>
+    <w:link w:val="berschrift9"/>
     <w:uiPriority w:val="9"/>
     <w:semiHidden/>
     <w:rsid w:val="007152B5"/>
@@ -1536,11 +1612,11 @@
       <w:color w:val="272727" w:themeColor="text1" w:themeTint="D8"/>
     </w:rPr>
   </w:style>
-  <w:style w:type="paragraph" w:styleId="Title">
+  <w:style w:type="paragraph" w:styleId="Titel">
     <w:name w:val="Title"/>
-    <w:basedOn w:val="Normal"/>
-    <w:next w:val="Normal"/>
-    <w:link w:val="TitleChar"/>
+    <w:basedOn w:val="Standard"/>
+    <w:next w:val="Standard"/>
+    <w:link w:val="TitelZchn"/>
     <w:uiPriority w:val="10"/>
     <w:qFormat/>
     <w:rsid w:val="007152B5"/>
@@ -1556,10 +1632,10 @@
       <w:szCs w:val="56"/>
     </w:rPr>
   </w:style>
-  <w:style w:type="character" w:customStyle="1" w:styleId="TitleChar">
-    <w:name w:val="Title Char"/>
-    <w:basedOn w:val="DefaultParagraphFont"/>
-    <w:link w:val="Title"/>
+  <w:style w:type="character" w:customStyle="1" w:styleId="TitelZchn">
+    <w:name w:val="Titel Zchn"/>
+    <w:basedOn w:val="Absatz-Standardschriftart"/>
+    <w:link w:val="Titel"/>
     <w:uiPriority w:val="10"/>
     <w:rsid w:val="007152B5"/>
     <w:rPr>
@@ -1570,11 +1646,11 @@
       <w:szCs w:val="56"/>
     </w:rPr>
   </w:style>
-  <w:style w:type="paragraph" w:styleId="Subtitle">
+  <w:style w:type="paragraph" w:styleId="Untertitel">
     <w:name w:val="Subtitle"/>
-    <w:basedOn w:val="Normal"/>
-    <w:next w:val="Normal"/>
-    <w:link w:val="SubtitleChar"/>
+    <w:basedOn w:val="Standard"/>
+    <w:next w:val="Standard"/>
+    <w:link w:val="UntertitelZchn"/>
     <w:uiPriority w:val="11"/>
     <w:qFormat/>
     <w:rsid w:val="007152B5"/>
@@ -1591,10 +1667,10 @@
       <w:szCs w:val="28"/>
     </w:rPr>
   </w:style>
-  <w:style w:type="character" w:customStyle="1" w:styleId="SubtitleChar">
-    <w:name w:val="Subtitle Char"/>
-    <w:basedOn w:val="DefaultParagraphFont"/>
-    <w:link w:val="Subtitle"/>
+  <w:style w:type="character" w:customStyle="1" w:styleId="UntertitelZchn">
+    <w:name w:val="Untertitel Zchn"/>
+    <w:basedOn w:val="Absatz-Standardschriftart"/>
+    <w:link w:val="Untertitel"/>
     <w:uiPriority w:val="11"/>
     <w:rsid w:val="007152B5"/>
     <w:rPr>
@@ -1605,11 +1681,11 @@
       <w:szCs w:val="28"/>
     </w:rPr>
   </w:style>
-  <w:style w:type="paragraph" w:styleId="Quote">
+  <w:style w:type="paragraph" w:styleId="Zitat">
     <w:name w:val="Quote"/>
-    <w:basedOn w:val="Normal"/>
-    <w:next w:val="Normal"/>
-    <w:link w:val="QuoteChar"/>
+    <w:basedOn w:val="Standard"/>
+    <w:next w:val="Standard"/>
+    <w:link w:val="ZitatZchn"/>
     <w:uiPriority w:val="29"/>
     <w:qFormat/>
     <w:rsid w:val="007152B5"/>
@@ -1623,10 +1699,10 @@
       <w:color w:val="404040" w:themeColor="text1" w:themeTint="BF"/>
     </w:rPr>
   </w:style>
-  <w:style w:type="character" w:customStyle="1" w:styleId="QuoteChar">
-    <w:name w:val="Quote Char"/>
-    <w:basedOn w:val="DefaultParagraphFont"/>
-    <w:link w:val="Quote"/>
+  <w:style w:type="character" w:customStyle="1" w:styleId="ZitatZchn">
+    <w:name w:val="Zitat Zchn"/>
+    <w:basedOn w:val="Absatz-Standardschriftart"/>
+    <w:link w:val="Zitat"/>
     <w:uiPriority w:val="29"/>
     <w:rsid w:val="007152B5"/>
     <w:rPr>
@@ -1635,9 +1711,9 @@
       <w:color w:val="404040" w:themeColor="text1" w:themeTint="BF"/>
     </w:rPr>
   </w:style>
-  <w:style w:type="paragraph" w:styleId="ListParagraph">
+  <w:style w:type="paragraph" w:styleId="Listenabsatz">
     <w:name w:val="List Paragraph"/>
-    <w:basedOn w:val="Normal"/>
+    <w:basedOn w:val="Standard"/>
     <w:uiPriority w:val="34"/>
     <w:qFormat/>
     <w:rsid w:val="007152B5"/>
@@ -1646,9 +1722,9 @@
       <w:contextualSpacing/>
     </w:pPr>
   </w:style>
-  <w:style w:type="character" w:styleId="IntenseEmphasis">
+  <w:style w:type="character" w:styleId="IntensiveHervorhebung">
     <w:name w:val="Intense Emphasis"/>
-    <w:basedOn w:val="DefaultParagraphFont"/>
+    <w:basedOn w:val="Absatz-Standardschriftart"/>
     <w:uiPriority w:val="21"/>
     <w:qFormat/>
     <w:rsid w:val="007152B5"/>
@@ -1658,11 +1734,11 @@
       <w:color w:val="0F4761" w:themeColor="accent1" w:themeShade="BF"/>
     </w:rPr>
   </w:style>
-  <w:style w:type="paragraph" w:styleId="IntenseQuote">
+  <w:style w:type="paragraph" w:styleId="IntensivesZitat">
     <w:name w:val="Intense Quote"/>
-    <w:basedOn w:val="Normal"/>
-    <w:next w:val="Normal"/>
-    <w:link w:val="IntenseQuoteChar"/>
+    <w:basedOn w:val="Standard"/>
+    <w:next w:val="Standard"/>
+    <w:link w:val="IntensivesZitatZchn"/>
     <w:uiPriority w:val="30"/>
     <w:qFormat/>
     <w:rsid w:val="007152B5"/>
@@ -1681,10 +1757,10 @@
       <w:color w:val="0F4761" w:themeColor="accent1" w:themeShade="BF"/>
     </w:rPr>
   </w:style>
-  <w:style w:type="character" w:customStyle="1" w:styleId="IntenseQuoteChar">
-    <w:name w:val="Intense Quote Char"/>
-    <w:basedOn w:val="DefaultParagraphFont"/>
-    <w:link w:val="IntenseQuote"/>
+  <w:style w:type="character" w:customStyle="1" w:styleId="IntensivesZitatZchn">
+    <w:name w:val="Intensives Zitat Zchn"/>
+    <w:basedOn w:val="Absatz-Standardschriftart"/>
+    <w:link w:val="IntensivesZitat"/>
     <w:uiPriority w:val="30"/>
     <w:rsid w:val="007152B5"/>
     <w:rPr>
@@ -1693,9 +1769,9 @@
       <w:color w:val="0F4761" w:themeColor="accent1" w:themeShade="BF"/>
     </w:rPr>
   </w:style>
-  <w:style w:type="character" w:styleId="IntenseReference">
+  <w:style w:type="character" w:styleId="IntensiverVerweis">
     <w:name w:val="Intense Reference"/>
-    <w:basedOn w:val="DefaultParagraphFont"/>
+    <w:basedOn w:val="Absatz-Standardschriftart"/>
     <w:uiPriority w:val="32"/>
     <w:qFormat/>
     <w:rsid w:val="007152B5"/>

</xml_diff>